<commit_message>
Changed schemas and description of Task 2
</commit_message>
<xml_diff>
--- a/Task 2/Task.docx
+++ b/Task 2/Task.docx
@@ -144,7 +144,13 @@
         <w:t xml:space="preserve">EMPLOYEES </w:t>
       </w:r>
       <w:r>
-        <w:t>data.</w:t>
+        <w:t>data</w:t>
+      </w:r>
+      <w:r>
+        <w:t xml:space="preserve"> and </w:t>
+      </w:r>
+      <w:r>
+        <w:t>address details</w:t>
       </w:r>
     </w:p>
     <w:p>
@@ -285,11 +291,26 @@
         <w:jc w:val="both"/>
       </w:pPr>
       <w:r>
-        <w:t xml:space="preserve">STORES and </w:t>
+        <w:t>STORES</w:t>
+      </w:r>
+      <w:r>
+        <w:t xml:space="preserve">, </w:t>
+      </w:r>
+      <w:r>
+        <w:t>EMPLOYEES</w:t>
+      </w:r>
+      <w:r>
+        <w:t xml:space="preserve">, </w:t>
+      </w:r>
+      <w:r>
+        <w:t xml:space="preserve">ADDRESSES, CITIES, COUNTRIES, and </w:t>
       </w:r>
       <w:proofErr w:type="gramStart"/>
       <w:r>
-        <w:t>EMPLOYEES  →</w:t>
+        <w:t>REGIONS</w:t>
+      </w:r>
+      <w:r>
+        <w:t xml:space="preserve">  →</w:t>
       </w:r>
       <w:proofErr w:type="gramEnd"/>
       <w:r>
@@ -430,14 +451,6 @@
       </w:r>
       <w:proofErr w:type="spellStart"/>
       <w:r>
-        <w:t>Payment_Amount</w:t>
-      </w:r>
-      <w:proofErr w:type="spellEnd"/>
-      <w:r>
-        <w:t xml:space="preserve">, </w:t>
-      </w:r>
-      <w:proofErr w:type="spellStart"/>
-      <w:r>
         <w:t>Sales_Date</w:t>
       </w:r>
       <w:proofErr w:type="spellEnd"/>
@@ -606,10 +619,22 @@
         <w:t xml:space="preserve">, </w:t>
       </w:r>
       <w:r>
+        <w:t>Email</w:t>
+      </w:r>
+      <w:r>
+        <w:t xml:space="preserve">, </w:t>
+      </w:r>
+      <w:r>
         <w:t>Address</w:t>
       </w:r>
       <w:r>
-        <w:t>, Email</w:t>
+        <w:t xml:space="preserve">, </w:t>
+      </w:r>
+      <w:r>
+        <w:t>City, Country, Region</w:t>
+      </w:r>
+      <w:r>
+        <w:t xml:space="preserve"> </w:t>
       </w:r>
     </w:p>
     <w:p>
@@ -624,10 +649,10 @@
         </w:rPr>
         <w:lastRenderedPageBreak/>
         <w:drawing>
-          <wp:inline distT="0" distB="0" distL="0" distR="0" wp14:anchorId="1BD6564A" wp14:editId="2BD0F553">
-            <wp:extent cx="4939146" cy="3553898"/>
-            <wp:effectExtent l="0" t="0" r="0" b="8890"/>
-            <wp:docPr id="1" name="Picture 1"/>
+          <wp:inline distT="0" distB="0" distL="0" distR="0" wp14:anchorId="4B8F6303" wp14:editId="01E380B8">
+            <wp:extent cx="4975860" cy="3580314"/>
+            <wp:effectExtent l="0" t="0" r="0" b="1270"/>
+            <wp:docPr id="3" name="Picture 3"/>
             <wp:cNvGraphicFramePr>
               <a:graphicFrameLocks xmlns:a="http://schemas.openxmlformats.org/drawingml/2006/main" noChangeAspect="1"/>
             </wp:cNvGraphicFramePr>
@@ -656,7 +681,7 @@
                   <pic:spPr bwMode="auto">
                     <a:xfrm>
                       <a:off x="0" y="0"/>
-                      <a:ext cx="4955296" cy="3565518"/>
+                      <a:ext cx="4985403" cy="3587180"/>
                     </a:xfrm>
                     <a:prstGeom prst="rect">
                       <a:avLst/>
@@ -727,10 +752,7 @@
         <w:t xml:space="preserve"> </w:t>
       </w:r>
       <w:r>
-        <w:t>B</w:t>
-      </w:r>
-      <w:r>
-        <w:t>reak down dimensions like Product Dimension, Customer Dimension, and Geography Dimension into multiple smaller tables to reflect the normalized structure.</w:t>
+        <w:t>Break down dimensions like Product Dimension, Customer Dimension, and Geography Dimension into multiple smaller tables to reflect the normalized structure.</w:t>
       </w:r>
     </w:p>
     <w:p>
@@ -764,13 +786,7 @@
         <w:jc w:val="both"/>
       </w:pPr>
       <w:r>
-        <w:t>Customer Dimension → Customers, Addresses, Cities</w:t>
-      </w:r>
-      <w:r>
-        <w:t xml:space="preserve">, </w:t>
-      </w:r>
-      <w:r>
-        <w:t xml:space="preserve">Regions, Countries, and </w:t>
+        <w:t xml:space="preserve">Customer Dimension → Customers, Addresses, Cities, Regions, Countries, and </w:t>
       </w:r>
       <w:proofErr w:type="spellStart"/>
       <w:r>
@@ -791,16 +807,21 @@
         <w:jc w:val="both"/>
       </w:pPr>
       <w:r>
-        <w:t xml:space="preserve">Store </w:t>
-      </w:r>
-      <w:r>
-        <w:t>Dimension →</w:t>
-      </w:r>
-      <w:r>
-        <w:t xml:space="preserve"> Stores, Employees, </w:t>
-      </w:r>
-      <w:r>
-        <w:t>Addresses</w:t>
+        <w:t>Store Dimension → Stores, Employees, Addresses</w:t>
+      </w:r>
+      <w:r>
+        <w:t xml:space="preserve"> </w:t>
+      </w:r>
+      <w:r>
+        <w:t xml:space="preserve">Cities, Regions, Countries, and </w:t>
+      </w:r>
+      <w:proofErr w:type="spellStart"/>
+      <w:r>
+        <w:t>Economic_Regions</w:t>
+      </w:r>
+      <w:proofErr w:type="spellEnd"/>
+      <w:r>
+        <w:t>.</w:t>
       </w:r>
     </w:p>
     <w:p>
@@ -829,10 +850,10 @@
           <w:noProof/>
         </w:rPr>
         <w:drawing>
-          <wp:inline distT="0" distB="0" distL="0" distR="0" wp14:anchorId="43182C4A" wp14:editId="0BA1A6C6">
-            <wp:extent cx="5883458" cy="3333962"/>
-            <wp:effectExtent l="0" t="0" r="3175" b="0"/>
-            <wp:docPr id="2" name="Picture 2"/>
+          <wp:inline distT="0" distB="0" distL="0" distR="0" wp14:anchorId="0B971E00" wp14:editId="2ACD3CAE">
+            <wp:extent cx="5817749" cy="3086100"/>
+            <wp:effectExtent l="0" t="0" r="0" b="0"/>
+            <wp:docPr id="4" name="Picture 4"/>
             <wp:cNvGraphicFramePr>
               <a:graphicFrameLocks xmlns:a="http://schemas.openxmlformats.org/drawingml/2006/main" noChangeAspect="1"/>
             </wp:cNvGraphicFramePr>
@@ -861,7 +882,7 @@
                   <pic:spPr bwMode="auto">
                     <a:xfrm>
                       <a:off x="0" y="0"/>
-                      <a:ext cx="5946211" cy="3369522"/>
+                      <a:ext cx="5834051" cy="3094748"/>
                     </a:xfrm>
                     <a:prstGeom prst="rect">
                       <a:avLst/>

</xml_diff>